<commit_message>
Update and reorganize Transformer Design Lab documents
Added new report and front page files, updated 'Sample Front Page.docx', removed 'Transformer Design Lab Sheet Updated.docx', and moved 'PreLabTransformer Design .pdf' to the REPORT directory. These changes improve organization and update lab documentation.
</commit_message>
<xml_diff>
--- a/University Work/Transformer Design Lab/Sample Front Page.docx
+++ b/University Work/Transformer Design Lab/Sample Front Page.docx
@@ -206,7 +206,7 @@
                                 <w:szCs w:val="60"/>
                                 <w:u w:val="single"/>
                               </w:rPr>
-                              <w:t>35</w:t>
+                              <w:t>2</w:t>
                             </w:r>
                             <w:r>
                               <w:rPr>
@@ -224,7 +224,7 @@
                                 <w:szCs w:val="60"/>
                                 <w:u w:val="single"/>
                               </w:rPr>
-                              <w:t xml:space="preserve"> – </w:t>
+                              <w:t>5</w:t>
                             </w:r>
                             <w:r>
                               <w:rPr>
@@ -233,7 +233,16 @@
                                 <w:szCs w:val="60"/>
                                 <w:u w:val="single"/>
                               </w:rPr>
-                              <w:t>OPEN WIRE TRANSMISSION</w:t>
+                              <w:t xml:space="preserve"> – </w:t>
+                            </w:r>
+                            <w:r>
+                              <w:rPr>
+                                <w:rFonts w:ascii="Times New Roman" w:hAnsi="Times New Roman" w:cs="Times New Roman"/>
+                                <w:sz w:val="60"/>
+                                <w:szCs w:val="60"/>
+                                <w:u w:val="single"/>
+                              </w:rPr>
+                              <w:t>TRANSFORMER DESIGN</w:t>
                             </w:r>
                           </w:p>
                         </w:txbxContent>
@@ -291,7 +300,7 @@
                           <w:szCs w:val="60"/>
                           <w:u w:val="single"/>
                         </w:rPr>
-                        <w:t>35</w:t>
+                        <w:t>2</w:t>
                       </w:r>
                       <w:r>
                         <w:rPr>
@@ -309,7 +318,7 @@
                           <w:szCs w:val="60"/>
                           <w:u w:val="single"/>
                         </w:rPr>
-                        <w:t xml:space="preserve"> – </w:t>
+                        <w:t>5</w:t>
                       </w:r>
                       <w:r>
                         <w:rPr>
@@ -318,7 +327,16 @@
                           <w:szCs w:val="60"/>
                           <w:u w:val="single"/>
                         </w:rPr>
-                        <w:t>OPEN WIRE TRANSMISSION</w:t>
+                        <w:t xml:space="preserve"> – </w:t>
+                      </w:r>
+                      <w:r>
+                        <w:rPr>
+                          <w:rFonts w:ascii="Times New Roman" w:hAnsi="Times New Roman" w:cs="Times New Roman"/>
+                          <w:sz w:val="60"/>
+                          <w:szCs w:val="60"/>
+                          <w:u w:val="single"/>
+                        </w:rPr>
+                        <w:t>TRANSFORMER DESIGN</w:t>
                       </w:r>
                     </w:p>
                   </w:txbxContent>
@@ -450,15 +468,15 @@
         <mc:AlternateContent>
           <mc:Choice Requires="wps">
             <w:drawing>
-              <wp:anchor distT="0" distB="0" distL="114300" distR="114300" simplePos="0" relativeHeight="251660288" behindDoc="0" locked="0" layoutInCell="1" allowOverlap="1" wp14:anchorId="1BBFBABA" wp14:editId="3E72DFAD">
+              <wp:anchor distT="0" distB="0" distL="114300" distR="114300" simplePos="0" relativeHeight="251660288" behindDoc="0" locked="0" layoutInCell="1" allowOverlap="1" wp14:anchorId="1BBFBABA" wp14:editId="033A3766">
                 <wp:simplePos x="0" y="0"/>
                 <wp:positionH relativeFrom="column">
-                  <wp:posOffset>4151630</wp:posOffset>
+                  <wp:posOffset>3964940</wp:posOffset>
                 </wp:positionH>
                 <wp:positionV relativeFrom="paragraph">
                   <wp:posOffset>233680</wp:posOffset>
                 </wp:positionV>
-                <wp:extent cx="2150745" cy="1723855"/>
+                <wp:extent cx="2341245" cy="1723855"/>
                 <wp:effectExtent l="0" t="0" r="1905" b="0"/>
                 <wp:wrapNone/>
                 <wp:docPr id="3" name="Text Box 3"/>
@@ -470,7 +488,7 @@
                       <wps:spPr>
                         <a:xfrm>
                           <a:off x="0" y="0"/>
-                          <a:ext cx="2150745" cy="1723855"/>
+                          <a:ext cx="2341245" cy="1723855"/>
                         </a:xfrm>
                         <a:prstGeom prst="rect">
                           <a:avLst/>
@@ -500,7 +518,7 @@
                                 <w:szCs w:val="30"/>
                                 <w:u w:val="single"/>
                               </w:rPr>
-                              <w:t>DHANUSHKA H.K.K.</w:t>
+                              <w:t>SAMARAKOON S.M.O.T.</w:t>
                             </w:r>
                           </w:p>
                           <w:p>
@@ -528,25 +546,34 @@
                                 <w:szCs w:val="30"/>
                                 <w:u w:val="single"/>
                               </w:rPr>
-                              <w:t>20</w:t>
-                            </w:r>
-                            <w:r>
-                              <w:rPr>
-                                <w:rFonts w:ascii="Times New Roman" w:hAnsi="Times New Roman" w:cs="Times New Roman"/>
-                                <w:sz w:val="30"/>
-                                <w:szCs w:val="30"/>
-                                <w:u w:val="single"/>
-                              </w:rPr>
-                              <w:t>/0</w:t>
-                            </w:r>
-                            <w:r>
-                              <w:rPr>
-                                <w:rFonts w:ascii="Times New Roman" w:hAnsi="Times New Roman" w:cs="Times New Roman"/>
-                                <w:sz w:val="30"/>
-                                <w:szCs w:val="30"/>
-                                <w:u w:val="single"/>
-                              </w:rPr>
-                              <w:t>01</w:t>
+                              <w:t>2</w:t>
+                            </w:r>
+                            <w:r>
+                              <w:rPr>
+                                <w:rFonts w:ascii="Times New Roman" w:hAnsi="Times New Roman" w:cs="Times New Roman"/>
+                                <w:sz w:val="30"/>
+                                <w:szCs w:val="30"/>
+                                <w:u w:val="single"/>
+                              </w:rPr>
+                              <w:t>1</w:t>
+                            </w:r>
+                            <w:r>
+                              <w:rPr>
+                                <w:rFonts w:ascii="Times New Roman" w:hAnsi="Times New Roman" w:cs="Times New Roman"/>
+                                <w:sz w:val="30"/>
+                                <w:szCs w:val="30"/>
+                                <w:u w:val="single"/>
+                              </w:rPr>
+                              <w:t>/</w:t>
+                            </w:r>
+                            <w:r>
+                              <w:rPr>
+                                <w:rFonts w:ascii="Times New Roman" w:hAnsi="Times New Roman" w:cs="Times New Roman"/>
+                                <w:sz w:val="30"/>
+                                <w:szCs w:val="30"/>
+                                <w:u w:val="single"/>
+                              </w:rPr>
+                              <w:t>345</w:t>
                             </w:r>
                           </w:p>
                           <w:p>
@@ -583,16 +610,63 @@
                                 <w:szCs w:val="30"/>
                                 <w:u w:val="single"/>
                               </w:rPr>
-                              <w:t>.20.C.</w:t>
-                            </w:r>
-                            <w:r>
-                              <w:rPr>
-                                <w:rFonts w:ascii="Times New Roman" w:hAnsi="Times New Roman" w:cs="Times New Roman"/>
-                                <w:sz w:val="30"/>
-                                <w:szCs w:val="30"/>
-                                <w:u w:val="single"/>
-                              </w:rPr>
-                              <w:t>01</w:t>
+                              <w:t>.</w:t>
+                            </w:r>
+                            <w:proofErr w:type="gramStart"/>
+                            <w:r>
+                              <w:rPr>
+                                <w:rFonts w:ascii="Times New Roman" w:hAnsi="Times New Roman" w:cs="Times New Roman"/>
+                                <w:sz w:val="30"/>
+                                <w:szCs w:val="30"/>
+                                <w:u w:val="single"/>
+                              </w:rPr>
+                              <w:t>2</w:t>
+                            </w:r>
+                            <w:r>
+                              <w:rPr>
+                                <w:rFonts w:ascii="Times New Roman" w:hAnsi="Times New Roman" w:cs="Times New Roman"/>
+                                <w:sz w:val="30"/>
+                                <w:szCs w:val="30"/>
+                                <w:u w:val="single"/>
+                              </w:rPr>
+                              <w:t>1</w:t>
+                            </w:r>
+                            <w:r>
+                              <w:rPr>
+                                <w:rFonts w:ascii="Times New Roman" w:hAnsi="Times New Roman" w:cs="Times New Roman"/>
+                                <w:sz w:val="30"/>
+                                <w:szCs w:val="30"/>
+                                <w:u w:val="single"/>
+                              </w:rPr>
+                              <w:t>.</w:t>
+                            </w:r>
+                            <w:r>
+                              <w:rPr>
+                                <w:rFonts w:ascii="Times New Roman" w:hAnsi="Times New Roman" w:cs="Times New Roman"/>
+                                <w:sz w:val="30"/>
+                                <w:szCs w:val="30"/>
+                                <w:u w:val="single"/>
+                              </w:rPr>
+                              <w:t>B</w:t>
+                            </w:r>
+                            <w:r>
+                              <w:rPr>
+                                <w:rFonts w:ascii="Times New Roman" w:hAnsi="Times New Roman" w:cs="Times New Roman"/>
+                                <w:sz w:val="30"/>
+                                <w:szCs w:val="30"/>
+                                <w:u w:val="single"/>
+                              </w:rPr>
+                              <w:t>.</w:t>
+                            </w:r>
+                            <w:proofErr w:type="gramEnd"/>
+                            <w:r>
+                              <w:rPr>
+                                <w:rFonts w:ascii="Times New Roman" w:hAnsi="Times New Roman" w:cs="Times New Roman"/>
+                                <w:sz w:val="30"/>
+                                <w:szCs w:val="30"/>
+                                <w:u w:val="single"/>
+                              </w:rPr>
+                              <w:t>23</w:t>
                             </w:r>
                           </w:p>
                           <w:p>
@@ -620,7 +694,7 @@
                                 <w:szCs w:val="30"/>
                                 <w:u w:val="single"/>
                               </w:rPr>
-                              <w:t>6</w:t>
+                              <w:t>4</w:t>
                             </w:r>
                           </w:p>
                           <w:p>
@@ -638,7 +712,16 @@
                                 <w:szCs w:val="30"/>
                                 <w:u w:val="single"/>
                               </w:rPr>
-                              <w:t>01</w:t>
+                              <w:t>0</w:t>
+                            </w:r>
+                            <w:r>
+                              <w:rPr>
+                                <w:rFonts w:ascii="Times New Roman" w:hAnsi="Times New Roman" w:cs="Times New Roman"/>
+                                <w:sz w:val="30"/>
+                                <w:szCs w:val="30"/>
+                                <w:u w:val="single"/>
+                              </w:rPr>
+                              <w:t>4</w:t>
                             </w:r>
                             <w:r>
                               <w:rPr>
@@ -708,11 +791,7 @@
           </mc:Choice>
           <mc:Fallback>
             <w:pict>
-              <v:shapetype w14:anchorId="1BBFBABA" id="_x0000_t202" coordsize="21600,21600" o:spt="202" path="m,l,21600r21600,l21600,xe">
-                <v:stroke joinstyle="miter"/>
-                <v:path gradientshapeok="t" o:connecttype="rect"/>
-              </v:shapetype>
-              <v:shape id="Text Box 3" o:spid="_x0000_s1027" type="#_x0000_t202" style="position:absolute;margin-left:326.9pt;margin-top:18.4pt;width:169.35pt;height:135.75pt;z-index:251660288;visibility:visible;mso-wrap-style:square;mso-width-percent:0;mso-height-percent:0;mso-wrap-distance-left:9pt;mso-wrap-distance-top:0;mso-wrap-distance-right:9pt;mso-wrap-distance-bottom:0;mso-position-horizontal:absolute;mso-position-horizontal-relative:text;mso-position-vertical:absolute;mso-position-vertical-relative:text;mso-width-percent:0;mso-height-percent:0;mso-width-relative:margin;mso-height-relative:margin;v-text-anchor:top" o:gfxdata="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" fillcolor="white [3201]" stroked="f" strokeweight=".5pt">
+              <v:shape w14:anchorId="1BBFBABA" id="Text Box 3" o:spid="_x0000_s1027" type="#_x0000_t202" style="position:absolute;margin-left:312.2pt;margin-top:18.4pt;width:184.35pt;height:135.75pt;z-index:251660288;visibility:visible;mso-wrap-style:square;mso-width-percent:0;mso-height-percent:0;mso-wrap-distance-left:9pt;mso-wrap-distance-top:0;mso-wrap-distance-right:9pt;mso-wrap-distance-bottom:0;mso-position-horizontal:absolute;mso-position-horizontal-relative:text;mso-position-vertical:absolute;mso-position-vertical-relative:text;mso-width-percent:0;mso-height-percent:0;mso-width-relative:margin;mso-height-relative:margin;v-text-anchor:top" o:gfxdata="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" fillcolor="white [3201]" stroked="f" strokeweight=".5pt">
                 <v:textbox>
                   <w:txbxContent>
                     <w:p>
@@ -731,7 +810,7 @@
                           <w:szCs w:val="30"/>
                           <w:u w:val="single"/>
                         </w:rPr>
-                        <w:t>DHANUSHKA H.K.K.</w:t>
+                        <w:t>SAMARAKOON S.M.O.T.</w:t>
                       </w:r>
                     </w:p>
                     <w:p>
@@ -759,25 +838,34 @@
                           <w:szCs w:val="30"/>
                           <w:u w:val="single"/>
                         </w:rPr>
-                        <w:t>20</w:t>
-                      </w:r>
-                      <w:r>
-                        <w:rPr>
-                          <w:rFonts w:ascii="Times New Roman" w:hAnsi="Times New Roman" w:cs="Times New Roman"/>
-                          <w:sz w:val="30"/>
-                          <w:szCs w:val="30"/>
-                          <w:u w:val="single"/>
-                        </w:rPr>
-                        <w:t>/0</w:t>
-                      </w:r>
-                      <w:r>
-                        <w:rPr>
-                          <w:rFonts w:ascii="Times New Roman" w:hAnsi="Times New Roman" w:cs="Times New Roman"/>
-                          <w:sz w:val="30"/>
-                          <w:szCs w:val="30"/>
-                          <w:u w:val="single"/>
-                        </w:rPr>
-                        <w:t>01</w:t>
+                        <w:t>2</w:t>
+                      </w:r>
+                      <w:r>
+                        <w:rPr>
+                          <w:rFonts w:ascii="Times New Roman" w:hAnsi="Times New Roman" w:cs="Times New Roman"/>
+                          <w:sz w:val="30"/>
+                          <w:szCs w:val="30"/>
+                          <w:u w:val="single"/>
+                        </w:rPr>
+                        <w:t>1</w:t>
+                      </w:r>
+                      <w:r>
+                        <w:rPr>
+                          <w:rFonts w:ascii="Times New Roman" w:hAnsi="Times New Roman" w:cs="Times New Roman"/>
+                          <w:sz w:val="30"/>
+                          <w:szCs w:val="30"/>
+                          <w:u w:val="single"/>
+                        </w:rPr>
+                        <w:t>/</w:t>
+                      </w:r>
+                      <w:r>
+                        <w:rPr>
+                          <w:rFonts w:ascii="Times New Roman" w:hAnsi="Times New Roman" w:cs="Times New Roman"/>
+                          <w:sz w:val="30"/>
+                          <w:szCs w:val="30"/>
+                          <w:u w:val="single"/>
+                        </w:rPr>
+                        <w:t>345</w:t>
                       </w:r>
                     </w:p>
                     <w:p>
@@ -814,16 +902,63 @@
                           <w:szCs w:val="30"/>
                           <w:u w:val="single"/>
                         </w:rPr>
-                        <w:t>.20.C.</w:t>
-                      </w:r>
-                      <w:r>
-                        <w:rPr>
-                          <w:rFonts w:ascii="Times New Roman" w:hAnsi="Times New Roman" w:cs="Times New Roman"/>
-                          <w:sz w:val="30"/>
-                          <w:szCs w:val="30"/>
-                          <w:u w:val="single"/>
-                        </w:rPr>
-                        <w:t>01</w:t>
+                        <w:t>.</w:t>
+                      </w:r>
+                      <w:proofErr w:type="gramStart"/>
+                      <w:r>
+                        <w:rPr>
+                          <w:rFonts w:ascii="Times New Roman" w:hAnsi="Times New Roman" w:cs="Times New Roman"/>
+                          <w:sz w:val="30"/>
+                          <w:szCs w:val="30"/>
+                          <w:u w:val="single"/>
+                        </w:rPr>
+                        <w:t>2</w:t>
+                      </w:r>
+                      <w:r>
+                        <w:rPr>
+                          <w:rFonts w:ascii="Times New Roman" w:hAnsi="Times New Roman" w:cs="Times New Roman"/>
+                          <w:sz w:val="30"/>
+                          <w:szCs w:val="30"/>
+                          <w:u w:val="single"/>
+                        </w:rPr>
+                        <w:t>1</w:t>
+                      </w:r>
+                      <w:r>
+                        <w:rPr>
+                          <w:rFonts w:ascii="Times New Roman" w:hAnsi="Times New Roman" w:cs="Times New Roman"/>
+                          <w:sz w:val="30"/>
+                          <w:szCs w:val="30"/>
+                          <w:u w:val="single"/>
+                        </w:rPr>
+                        <w:t>.</w:t>
+                      </w:r>
+                      <w:r>
+                        <w:rPr>
+                          <w:rFonts w:ascii="Times New Roman" w:hAnsi="Times New Roman" w:cs="Times New Roman"/>
+                          <w:sz w:val="30"/>
+                          <w:szCs w:val="30"/>
+                          <w:u w:val="single"/>
+                        </w:rPr>
+                        <w:t>B</w:t>
+                      </w:r>
+                      <w:r>
+                        <w:rPr>
+                          <w:rFonts w:ascii="Times New Roman" w:hAnsi="Times New Roman" w:cs="Times New Roman"/>
+                          <w:sz w:val="30"/>
+                          <w:szCs w:val="30"/>
+                          <w:u w:val="single"/>
+                        </w:rPr>
+                        <w:t>.</w:t>
+                      </w:r>
+                      <w:proofErr w:type="gramEnd"/>
+                      <w:r>
+                        <w:rPr>
+                          <w:rFonts w:ascii="Times New Roman" w:hAnsi="Times New Roman" w:cs="Times New Roman"/>
+                          <w:sz w:val="30"/>
+                          <w:szCs w:val="30"/>
+                          <w:u w:val="single"/>
+                        </w:rPr>
+                        <w:t>23</w:t>
                       </w:r>
                     </w:p>
                     <w:p>
@@ -851,7 +986,7 @@
                           <w:szCs w:val="30"/>
                           <w:u w:val="single"/>
                         </w:rPr>
-                        <w:t>6</w:t>
+                        <w:t>4</w:t>
                       </w:r>
                     </w:p>
                     <w:p>
@@ -869,7 +1004,16 @@
                           <w:szCs w:val="30"/>
                           <w:u w:val="single"/>
                         </w:rPr>
-                        <w:t>01</w:t>
+                        <w:t>0</w:t>
+                      </w:r>
+                      <w:r>
+                        <w:rPr>
+                          <w:rFonts w:ascii="Times New Roman" w:hAnsi="Times New Roman" w:cs="Times New Roman"/>
+                          <w:sz w:val="30"/>
+                          <w:szCs w:val="30"/>
+                          <w:u w:val="single"/>
+                        </w:rPr>
+                        <w:t>4</w:t>
                       </w:r>
                       <w:r>
                         <w:rPr>
@@ -1344,6 +1488,7 @@
   <w:style w:type="character" w:default="1" w:styleId="DefaultParagraphFont">
     <w:name w:val="Default Paragraph Font"/>
     <w:uiPriority w:val="1"/>
+    <w:semiHidden/>
     <w:unhideWhenUsed/>
   </w:style>
   <w:style w:type="table" w:default="1" w:styleId="TableNormal">

</xml_diff>